<commit_message>
push 2 days of work
</commit_message>
<xml_diff>
--- a/3. Probability and Information Theory/notes.docx
+++ b/3. Probability and Information Theory/notes.docx
@@ -81,21 +81,585 @@
             <w:rStyle w:val="Hyperlink"/>
             <w:rFonts w:ascii="Times New Roman" w:hAnsi="Times New Roman" w:cs="Times New Roman"/>
           </w:rPr>
-          <w:t>Why Pro</w:t>
+          <w:t>Why Probability?</w:t>
+        </w:r>
+      </w:hyperlink>
+    </w:p>
+    <w:p>
+      <w:pPr>
+        <w:pStyle w:val="ListParagraph"/>
+        <w:numPr>
+          <w:ilvl w:val="0"/>
+          <w:numId w:val="1"/>
+        </w:numPr>
+        <w:rPr>
+          <w:rFonts w:ascii="Times New Roman" w:hAnsi="Times New Roman" w:cs="Times New Roman"/>
+        </w:rPr>
+      </w:pPr>
+      <w:hyperlink w:anchor="_Random_Variables" w:history="1">
+        <w:r>
+          <w:rPr>
+            <w:rStyle w:val="Hyperlink"/>
+            <w:rFonts w:ascii="Times New Roman" w:hAnsi="Times New Roman" w:cs="Times New Roman"/>
+          </w:rPr>
+          <w:t>Random Variables</w:t>
+        </w:r>
+      </w:hyperlink>
+    </w:p>
+    <w:p>
+      <w:pPr>
+        <w:pStyle w:val="ListParagraph"/>
+        <w:numPr>
+          <w:ilvl w:val="0"/>
+          <w:numId w:val="1"/>
+        </w:numPr>
+        <w:rPr>
+          <w:rFonts w:ascii="Times New Roman" w:hAnsi="Times New Roman" w:cs="Times New Roman"/>
+        </w:rPr>
+      </w:pPr>
+      <w:hyperlink w:anchor="_Probability_Distributions" w:history="1">
+        <w:r>
+          <w:rPr>
+            <w:rStyle w:val="Hyperlink"/>
+            <w:rFonts w:ascii="Times New Roman" w:hAnsi="Times New Roman" w:cs="Times New Roman"/>
+          </w:rPr>
+          <w:t>Probability Distributions</w:t>
+        </w:r>
+      </w:hyperlink>
+    </w:p>
+    <w:p>
+      <w:pPr>
+        <w:pStyle w:val="ListParagraph"/>
+        <w:numPr>
+          <w:ilvl w:val="1"/>
+          <w:numId w:val="1"/>
+        </w:numPr>
+        <w:rPr>
+          <w:rFonts w:ascii="Times New Roman" w:hAnsi="Times New Roman" w:cs="Times New Roman"/>
+        </w:rPr>
+      </w:pPr>
+      <w:hyperlink w:anchor="_Probability_Mass_Function" w:history="1">
+        <w:r>
+          <w:rPr>
+            <w:rStyle w:val="Hyperlink"/>
+            <w:rFonts w:ascii="Times New Roman" w:hAnsi="Times New Roman" w:cs="Times New Roman"/>
+          </w:rPr>
+          <w:t>Discrete Variables and Probability Mass Functions</w:t>
+        </w:r>
+      </w:hyperlink>
+    </w:p>
+    <w:p>
+      <w:pPr>
+        <w:pStyle w:val="ListParagraph"/>
+        <w:numPr>
+          <w:ilvl w:val="1"/>
+          <w:numId w:val="1"/>
+        </w:numPr>
+        <w:rPr>
+          <w:rFonts w:ascii="Times New Roman" w:hAnsi="Times New Roman" w:cs="Times New Roman"/>
+        </w:rPr>
+      </w:pPr>
+      <w:hyperlink w:anchor="_Probability_Density_Function" w:history="1">
+        <w:r>
+          <w:rPr>
+            <w:rStyle w:val="Hyperlink"/>
+            <w:rFonts w:ascii="Times New Roman" w:hAnsi="Times New Roman" w:cs="Times New Roman"/>
+          </w:rPr>
+          <w:t>Continuous Variables and Probability Density Functions</w:t>
+        </w:r>
+      </w:hyperlink>
+    </w:p>
+    <w:p>
+      <w:pPr>
+        <w:pStyle w:val="ListParagraph"/>
+        <w:numPr>
+          <w:ilvl w:val="0"/>
+          <w:numId w:val="1"/>
+        </w:numPr>
+        <w:rPr>
+          <w:rFonts w:ascii="Times New Roman" w:hAnsi="Times New Roman" w:cs="Times New Roman"/>
+        </w:rPr>
+      </w:pPr>
+      <w:r>
+        <w:rPr>
+          <w:rFonts w:ascii="Times New Roman" w:hAnsi="Times New Roman" w:cs="Times New Roman"/>
+        </w:rPr>
+        <w:t>Marginal Probability</w:t>
+      </w:r>
+    </w:p>
+    <w:p>
+      <w:pPr>
+        <w:pStyle w:val="ListParagraph"/>
+        <w:numPr>
+          <w:ilvl w:val="0"/>
+          <w:numId w:val="1"/>
+        </w:numPr>
+        <w:rPr>
+          <w:rFonts w:ascii="Times New Roman" w:hAnsi="Times New Roman" w:cs="Times New Roman"/>
+        </w:rPr>
+      </w:pPr>
+      <w:r>
+        <w:rPr>
+          <w:rFonts w:ascii="Times New Roman" w:hAnsi="Times New Roman" w:cs="Times New Roman"/>
+        </w:rPr>
+        <w:t>Conditional Probability</w:t>
+      </w:r>
+    </w:p>
+    <w:p>
+      <w:pPr>
+        <w:pStyle w:val="ListParagraph"/>
+        <w:numPr>
+          <w:ilvl w:val="0"/>
+          <w:numId w:val="1"/>
+        </w:numPr>
+        <w:rPr>
+          <w:rFonts w:ascii="Times New Roman" w:hAnsi="Times New Roman" w:cs="Times New Roman"/>
+        </w:rPr>
+      </w:pPr>
+      <w:r>
+        <w:rPr>
+          <w:rFonts w:ascii="Times New Roman" w:hAnsi="Times New Roman" w:cs="Times New Roman"/>
+        </w:rPr>
+        <w:t>The Chain Rule of Conditional Probabilities</w:t>
+      </w:r>
+    </w:p>
+    <w:p>
+      <w:pPr>
+        <w:pStyle w:val="ListParagraph"/>
+        <w:numPr>
+          <w:ilvl w:val="0"/>
+          <w:numId w:val="1"/>
+        </w:numPr>
+        <w:rPr>
+          <w:rFonts w:ascii="Times New Roman" w:hAnsi="Times New Roman" w:cs="Times New Roman"/>
+        </w:rPr>
+      </w:pPr>
+      <w:r>
+        <w:rPr>
+          <w:rFonts w:ascii="Times New Roman" w:hAnsi="Times New Roman" w:cs="Times New Roman"/>
+        </w:rPr>
+        <w:t>Independence and Conditional Independence</w:t>
+      </w:r>
+    </w:p>
+    <w:p>
+      <w:pPr>
+        <w:pStyle w:val="ListParagraph"/>
+        <w:numPr>
+          <w:ilvl w:val="0"/>
+          <w:numId w:val="1"/>
+        </w:numPr>
+        <w:rPr>
+          <w:rFonts w:ascii="Times New Roman" w:hAnsi="Times New Roman" w:cs="Times New Roman"/>
+        </w:rPr>
+      </w:pPr>
+      <w:r>
+        <w:rPr>
+          <w:rFonts w:ascii="Times New Roman" w:hAnsi="Times New Roman" w:cs="Times New Roman"/>
+        </w:rPr>
+        <w:t>Expectation, Variance, and Covariance</w:t>
+      </w:r>
+    </w:p>
+    <w:p>
+      <w:pPr>
+        <w:pStyle w:val="ListParagraph"/>
+        <w:numPr>
+          <w:ilvl w:val="0"/>
+          <w:numId w:val="1"/>
+        </w:numPr>
+        <w:rPr>
+          <w:rFonts w:ascii="Times New Roman" w:hAnsi="Times New Roman" w:cs="Times New Roman"/>
+        </w:rPr>
+      </w:pPr>
+      <w:r>
+        <w:rPr>
+          <w:rFonts w:ascii="Times New Roman" w:hAnsi="Times New Roman" w:cs="Times New Roman"/>
+        </w:rPr>
+        <w:t>Common Probability Distributions</w:t>
+      </w:r>
+    </w:p>
+    <w:p>
+      <w:pPr>
+        <w:pStyle w:val="ListParagraph"/>
+        <w:numPr>
+          <w:ilvl w:val="1"/>
+          <w:numId w:val="1"/>
+        </w:numPr>
+        <w:rPr>
+          <w:rFonts w:ascii="Times New Roman" w:hAnsi="Times New Roman" w:cs="Times New Roman"/>
+        </w:rPr>
+      </w:pPr>
+      <w:r>
+        <w:rPr>
+          <w:rFonts w:ascii="Times New Roman" w:hAnsi="Times New Roman" w:cs="Times New Roman"/>
+        </w:rPr>
+        <w:t>Bernoulli Distribution</w:t>
+      </w:r>
+    </w:p>
+    <w:p>
+      <w:pPr>
+        <w:pStyle w:val="ListParagraph"/>
+        <w:numPr>
+          <w:ilvl w:val="1"/>
+          <w:numId w:val="1"/>
+        </w:numPr>
+        <w:rPr>
+          <w:rFonts w:ascii="Times New Roman" w:hAnsi="Times New Roman" w:cs="Times New Roman"/>
+        </w:rPr>
+      </w:pPr>
+      <w:r>
+        <w:rPr>
+          <w:rFonts w:ascii="Times New Roman" w:hAnsi="Times New Roman" w:cs="Times New Roman"/>
+        </w:rPr>
+        <w:t>Multinomial Distribution</w:t>
+      </w:r>
+    </w:p>
+    <w:p>
+      <w:pPr>
+        <w:pStyle w:val="ListParagraph"/>
+        <w:numPr>
+          <w:ilvl w:val="1"/>
+          <w:numId w:val="1"/>
+        </w:numPr>
+        <w:rPr>
+          <w:rFonts w:ascii="Times New Roman" w:hAnsi="Times New Roman" w:cs="Times New Roman"/>
+        </w:rPr>
+      </w:pPr>
+      <w:r>
+        <w:rPr>
+          <w:rFonts w:ascii="Times New Roman" w:hAnsi="Times New Roman" w:cs="Times New Roman"/>
+        </w:rPr>
+        <w:t>Gaussian Distribution</w:t>
+      </w:r>
+    </w:p>
+    <w:p>
+      <w:pPr>
+        <w:pStyle w:val="ListParagraph"/>
+        <w:numPr>
+          <w:ilvl w:val="1"/>
+          <w:numId w:val="1"/>
+        </w:numPr>
+        <w:rPr>
+          <w:rFonts w:ascii="Times New Roman" w:hAnsi="Times New Roman" w:cs="Times New Roman"/>
+        </w:rPr>
+      </w:pPr>
+      <w:r>
+        <w:rPr>
+          <w:rFonts w:ascii="Times New Roman" w:hAnsi="Times New Roman" w:cs="Times New Roman"/>
+        </w:rPr>
+        <w:t>Exponential and Laplace Distributions</w:t>
+      </w:r>
+    </w:p>
+    <w:p>
+      <w:pPr>
+        <w:pStyle w:val="ListParagraph"/>
+        <w:numPr>
+          <w:ilvl w:val="1"/>
+          <w:numId w:val="1"/>
+        </w:numPr>
+        <w:rPr>
+          <w:rFonts w:ascii="Times New Roman" w:hAnsi="Times New Roman" w:cs="Times New Roman"/>
+        </w:rPr>
+      </w:pPr>
+      <w:r>
+        <w:rPr>
+          <w:rFonts w:ascii="Times New Roman" w:hAnsi="Times New Roman" w:cs="Times New Roman"/>
+        </w:rPr>
+        <w:t>The Dirac Distribution and Empirical Distribution</w:t>
+      </w:r>
+    </w:p>
+    <w:p>
+      <w:pPr>
+        <w:pStyle w:val="ListParagraph"/>
+        <w:numPr>
+          <w:ilvl w:val="1"/>
+          <w:numId w:val="1"/>
+        </w:numPr>
+        <w:rPr>
+          <w:rFonts w:ascii="Times New Roman" w:hAnsi="Times New Roman" w:cs="Times New Roman"/>
+        </w:rPr>
+      </w:pPr>
+      <w:r>
+        <w:rPr>
+          <w:rFonts w:ascii="Times New Roman" w:hAnsi="Times New Roman" w:cs="Times New Roman"/>
+        </w:rPr>
+        <w:t>Mixture of Distributions</w:t>
+      </w:r>
+    </w:p>
+    <w:p>
+      <w:pPr>
+        <w:pStyle w:val="ListParagraph"/>
+        <w:numPr>
+          <w:ilvl w:val="0"/>
+          <w:numId w:val="1"/>
+        </w:numPr>
+        <w:rPr>
+          <w:rFonts w:ascii="Times New Roman" w:hAnsi="Times New Roman" w:cs="Times New Roman"/>
+        </w:rPr>
+      </w:pPr>
+      <w:r>
+        <w:rPr>
+          <w:rFonts w:ascii="Times New Roman" w:hAnsi="Times New Roman" w:cs="Times New Roman"/>
+        </w:rPr>
+        <w:t>Useful Properties of Common Functions</w:t>
+      </w:r>
+    </w:p>
+    <w:p>
+      <w:pPr>
+        <w:pStyle w:val="ListParagraph"/>
+        <w:numPr>
+          <w:ilvl w:val="0"/>
+          <w:numId w:val="1"/>
+        </w:numPr>
+        <w:rPr>
+          <w:rFonts w:ascii="Times New Roman" w:hAnsi="Times New Roman" w:cs="Times New Roman"/>
+        </w:rPr>
+      </w:pPr>
+      <w:r>
+        <w:rPr>
+          <w:rFonts w:ascii="Times New Roman" w:hAnsi="Times New Roman" w:cs="Times New Roman"/>
+        </w:rPr>
+        <w:t>Bayes’ Rule</w:t>
+      </w:r>
+    </w:p>
+    <w:p>
+      <w:pPr>
+        <w:pStyle w:val="ListParagraph"/>
+        <w:numPr>
+          <w:ilvl w:val="0"/>
+          <w:numId w:val="1"/>
+        </w:numPr>
+        <w:rPr>
+          <w:rFonts w:ascii="Times New Roman" w:hAnsi="Times New Roman" w:cs="Times New Roman"/>
+        </w:rPr>
+      </w:pPr>
+      <w:r>
+        <w:rPr>
+          <w:rFonts w:ascii="Times New Roman" w:hAnsi="Times New Roman" w:cs="Times New Roman"/>
+        </w:rPr>
+        <w:t>Technical Details of Continuous Variables</w:t>
+      </w:r>
+    </w:p>
+    <w:p>
+      <w:pPr>
+        <w:pStyle w:val="ListParagraph"/>
+        <w:numPr>
+          <w:ilvl w:val="0"/>
+          <w:numId w:val="1"/>
+        </w:numPr>
+        <w:rPr>
+          <w:rFonts w:ascii="Times New Roman" w:hAnsi="Times New Roman" w:cs="Times New Roman"/>
+        </w:rPr>
+      </w:pPr>
+      <w:r>
+        <w:rPr>
+          <w:rFonts w:ascii="Times New Roman" w:hAnsi="Times New Roman" w:cs="Times New Roman"/>
+        </w:rPr>
+        <w:t>Information Theory</w:t>
+      </w:r>
+    </w:p>
+    <w:p>
+      <w:pPr>
+        <w:pStyle w:val="ListParagraph"/>
+        <w:numPr>
+          <w:ilvl w:val="0"/>
+          <w:numId w:val="1"/>
+        </w:numPr>
+        <w:rPr>
+          <w:rFonts w:ascii="Times New Roman" w:hAnsi="Times New Roman" w:cs="Times New Roman"/>
+        </w:rPr>
+      </w:pPr>
+      <w:r>
+        <w:rPr>
+          <w:rFonts w:ascii="Times New Roman" w:hAnsi="Times New Roman" w:cs="Times New Roman"/>
+        </w:rPr>
+        <w:t>Structured Probabilistic Models</w:t>
+      </w:r>
+    </w:p>
+    <w:p>
+      <w:pPr>
+        <w:rPr>
+          <w:rFonts w:ascii="Times New Roman" w:hAnsi="Times New Roman" w:cs="Times New Roman"/>
+        </w:rPr>
+      </w:pPr>
+    </w:p>
+    <w:p>
+      <w:pPr>
+        <w:rPr>
+          <w:rFonts w:ascii="Times New Roman" w:hAnsi="Times New Roman" w:cs="Times New Roman"/>
+          <w:b/>
+        </w:rPr>
+      </w:pPr>
+      <w:r>
+        <w:rPr>
+          <w:rFonts w:ascii="Times New Roman" w:hAnsi="Times New Roman" w:cs="Times New Roman"/>
+          <w:b/>
+        </w:rPr>
+        <w:t>Important terms:</w:t>
+      </w:r>
+    </w:p>
+    <w:p>
+      <w:pPr>
+        <w:pStyle w:val="ListParagraph"/>
+        <w:numPr>
+          <w:ilvl w:val="0"/>
+          <w:numId w:val="3"/>
+        </w:numPr>
+        <w:rPr>
+          <w:rFonts w:ascii="Times New Roman" w:hAnsi="Times New Roman" w:cs="Times New Roman"/>
+        </w:rPr>
+      </w:pPr>
+      <w:r>
+        <w:rPr>
+          <w:rFonts w:ascii="Times New Roman" w:hAnsi="Times New Roman" w:cs="Times New Roman"/>
+        </w:rPr>
+        <w:t>Probability</w:t>
+      </w:r>
+    </w:p>
+    <w:p>
+      <w:pPr>
+        <w:pStyle w:val="ListParagraph"/>
+        <w:numPr>
+          <w:ilvl w:val="0"/>
+          <w:numId w:val="3"/>
+        </w:numPr>
+        <w:rPr>
+          <w:rFonts w:ascii="Times New Roman" w:hAnsi="Times New Roman" w:cs="Times New Roman"/>
+        </w:rPr>
+      </w:pPr>
+      <w:r>
+        <w:rPr>
+          <w:rFonts w:ascii="Times New Roman" w:hAnsi="Times New Roman" w:cs="Times New Roman"/>
+        </w:rPr>
+        <w:t>Information theory</w:t>
+      </w:r>
+    </w:p>
+    <w:p>
+      <w:pPr>
+        <w:pStyle w:val="ListParagraph"/>
+        <w:numPr>
+          <w:ilvl w:val="0"/>
+          <w:numId w:val="3"/>
+        </w:numPr>
+        <w:rPr>
+          <w:rFonts w:ascii="Times New Roman" w:hAnsi="Times New Roman" w:cs="Times New Roman"/>
+        </w:rPr>
+      </w:pPr>
+      <w:r>
+        <w:rPr>
+          <w:rFonts w:ascii="Times New Roman" w:hAnsi="Times New Roman" w:cs="Times New Roman"/>
+        </w:rPr>
+        <w:t>Degree of Belief</w:t>
+      </w:r>
+    </w:p>
+    <w:p>
+      <w:pPr>
+        <w:pStyle w:val="ListParagraph"/>
+        <w:numPr>
+          <w:ilvl w:val="0"/>
+          <w:numId w:val="3"/>
+        </w:numPr>
+        <w:rPr>
+          <w:rFonts w:ascii="Times New Roman" w:hAnsi="Times New Roman" w:cs="Times New Roman"/>
+        </w:rPr>
+      </w:pPr>
+      <w:r>
+        <w:rPr>
+          <w:rFonts w:ascii="Times New Roman" w:hAnsi="Times New Roman" w:cs="Times New Roman"/>
+        </w:rPr>
+        <w:t xml:space="preserve">Frequentist </w:t>
+      </w:r>
+      <w:proofErr w:type="spellStart"/>
+      <w:r>
+        <w:rPr>
+          <w:rFonts w:ascii="Times New Roman" w:hAnsi="Times New Roman" w:cs="Times New Roman"/>
+        </w:rPr>
+        <w:t>prob</w:t>
+      </w:r>
+      <w:proofErr w:type="spellEnd"/>
+    </w:p>
+    <w:p>
+      <w:pPr>
+        <w:pStyle w:val="ListParagraph"/>
+        <w:numPr>
+          <w:ilvl w:val="0"/>
+          <w:numId w:val="3"/>
+        </w:numPr>
+        <w:rPr>
+          <w:rFonts w:ascii="Times New Roman" w:hAnsi="Times New Roman" w:cs="Times New Roman"/>
+        </w:rPr>
+      </w:pPr>
+      <w:r>
+        <w:rPr>
+          <w:rFonts w:ascii="Times New Roman" w:hAnsi="Times New Roman" w:cs="Times New Roman"/>
+        </w:rPr>
+        <w:t xml:space="preserve">Bayesian </w:t>
+      </w:r>
+      <w:proofErr w:type="spellStart"/>
+      <w:r>
+        <w:rPr>
+          <w:rFonts w:ascii="Times New Roman" w:hAnsi="Times New Roman" w:cs="Times New Roman"/>
+        </w:rPr>
+        <w:t>prob</w:t>
+      </w:r>
+      <w:proofErr w:type="spellEnd"/>
+    </w:p>
+    <w:p>
+      <w:pPr>
+        <w:pStyle w:val="ListParagraph"/>
+        <w:numPr>
+          <w:ilvl w:val="0"/>
+          <w:numId w:val="3"/>
+        </w:numPr>
+        <w:rPr>
+          <w:rFonts w:ascii="Times New Roman" w:hAnsi="Times New Roman" w:cs="Times New Roman"/>
+        </w:rPr>
+      </w:pPr>
+      <w:r>
+        <w:rPr>
+          <w:rFonts w:ascii="Times New Roman" w:hAnsi="Times New Roman" w:cs="Times New Roman"/>
+        </w:rPr>
+        <w:t>Random Variable</w:t>
+      </w:r>
+    </w:p>
+    <w:p>
+      <w:pPr>
+        <w:pStyle w:val="ListParagraph"/>
+        <w:numPr>
+          <w:ilvl w:val="0"/>
+          <w:numId w:val="3"/>
+        </w:numPr>
+        <w:rPr>
+          <w:rFonts w:ascii="Times New Roman" w:hAnsi="Times New Roman" w:cs="Times New Roman"/>
+        </w:rPr>
+      </w:pPr>
+      <w:hyperlink w:anchor="PMF" w:history="1">
+        <w:r>
+          <w:rPr>
+            <w:rStyle w:val="Hyperlink"/>
+            <w:rFonts w:ascii="Times New Roman" w:hAnsi="Times New Roman" w:cs="Times New Roman"/>
+          </w:rPr>
+          <w:t xml:space="preserve">Probability Mass </w:t>
         </w:r>
         <w:r>
           <w:rPr>
             <w:rStyle w:val="Hyperlink"/>
             <w:rFonts w:ascii="Times New Roman" w:hAnsi="Times New Roman" w:cs="Times New Roman"/>
           </w:rPr>
-          <w:t>b</w:t>
+          <w:t>F</w:t>
         </w:r>
         <w:r>
           <w:rPr>
             <w:rStyle w:val="Hyperlink"/>
             <w:rFonts w:ascii="Times New Roman" w:hAnsi="Times New Roman" w:cs="Times New Roman"/>
           </w:rPr>
-          <w:t>ability?</w:t>
+          <w:t>u</w:t>
+        </w:r>
+        <w:r>
+          <w:rPr>
+            <w:rStyle w:val="Hyperlink"/>
+            <w:rFonts w:ascii="Times New Roman" w:hAnsi="Times New Roman" w:cs="Times New Roman"/>
+          </w:rPr>
+          <w:t>nction</w:t>
         </w:r>
       </w:hyperlink>
     </w:p>
@@ -104,506 +668,21 @@
         <w:pStyle w:val="ListParagraph"/>
         <w:numPr>
           <w:ilvl w:val="0"/>
-          <w:numId w:val="1"/>
-        </w:numPr>
-        <w:rPr>
-          <w:rFonts w:ascii="Times New Roman" w:hAnsi="Times New Roman" w:cs="Times New Roman"/>
-        </w:rPr>
-      </w:pPr>
-      <w:r>
-        <w:rPr>
-          <w:rFonts w:ascii="Times New Roman" w:hAnsi="Times New Roman" w:cs="Times New Roman"/>
-        </w:rPr>
-        <w:t>Random Variables</w:t>
-      </w:r>
-    </w:p>
-    <w:p>
-      <w:pPr>
-        <w:pStyle w:val="ListParagraph"/>
-        <w:numPr>
-          <w:ilvl w:val="0"/>
-          <w:numId w:val="1"/>
-        </w:numPr>
-        <w:rPr>
-          <w:rFonts w:ascii="Times New Roman" w:hAnsi="Times New Roman" w:cs="Times New Roman"/>
-        </w:rPr>
-      </w:pPr>
-      <w:r>
-        <w:rPr>
-          <w:rFonts w:ascii="Times New Roman" w:hAnsi="Times New Roman" w:cs="Times New Roman"/>
-        </w:rPr>
-        <w:t>Probability Distributions</w:t>
-      </w:r>
-    </w:p>
-    <w:p>
-      <w:pPr>
-        <w:pStyle w:val="ListParagraph"/>
-        <w:numPr>
-          <w:ilvl w:val="1"/>
-          <w:numId w:val="1"/>
-        </w:numPr>
-        <w:rPr>
-          <w:rFonts w:ascii="Times New Roman" w:hAnsi="Times New Roman" w:cs="Times New Roman"/>
-        </w:rPr>
-      </w:pPr>
-      <w:r>
-        <w:rPr>
-          <w:rFonts w:ascii="Times New Roman" w:hAnsi="Times New Roman" w:cs="Times New Roman"/>
-        </w:rPr>
-        <w:t>Discrete Variables and Probability Mass Functions</w:t>
-      </w:r>
-    </w:p>
-    <w:p>
-      <w:pPr>
-        <w:pStyle w:val="ListParagraph"/>
-        <w:numPr>
-          <w:ilvl w:val="1"/>
-          <w:numId w:val="1"/>
-        </w:numPr>
-        <w:rPr>
-          <w:rFonts w:ascii="Times New Roman" w:hAnsi="Times New Roman" w:cs="Times New Roman"/>
-        </w:rPr>
-      </w:pPr>
-      <w:r>
-        <w:rPr>
-          <w:rFonts w:ascii="Times New Roman" w:hAnsi="Times New Roman" w:cs="Times New Roman"/>
-        </w:rPr>
-        <w:t>Continuous Variables and Probability Density Functions</w:t>
-      </w:r>
-    </w:p>
-    <w:p>
-      <w:pPr>
-        <w:pStyle w:val="ListParagraph"/>
-        <w:numPr>
-          <w:ilvl w:val="0"/>
-          <w:numId w:val="1"/>
-        </w:numPr>
-        <w:rPr>
-          <w:rFonts w:ascii="Times New Roman" w:hAnsi="Times New Roman" w:cs="Times New Roman"/>
-        </w:rPr>
-      </w:pPr>
-      <w:r>
-        <w:rPr>
-          <w:rFonts w:ascii="Times New Roman" w:hAnsi="Times New Roman" w:cs="Times New Roman"/>
-        </w:rPr>
-        <w:t>Marginal Probability</w:t>
-      </w:r>
-    </w:p>
-    <w:p>
-      <w:pPr>
-        <w:pStyle w:val="ListParagraph"/>
-        <w:numPr>
-          <w:ilvl w:val="0"/>
-          <w:numId w:val="1"/>
-        </w:numPr>
-        <w:rPr>
-          <w:rFonts w:ascii="Times New Roman" w:hAnsi="Times New Roman" w:cs="Times New Roman"/>
-        </w:rPr>
-      </w:pPr>
-      <w:r>
-        <w:rPr>
-          <w:rFonts w:ascii="Times New Roman" w:hAnsi="Times New Roman" w:cs="Times New Roman"/>
-        </w:rPr>
-        <w:t>Conditional Probability</w:t>
-      </w:r>
-    </w:p>
-    <w:p>
-      <w:pPr>
-        <w:pStyle w:val="ListParagraph"/>
-        <w:numPr>
-          <w:ilvl w:val="0"/>
-          <w:numId w:val="1"/>
-        </w:numPr>
-        <w:rPr>
-          <w:rFonts w:ascii="Times New Roman" w:hAnsi="Times New Roman" w:cs="Times New Roman"/>
-        </w:rPr>
-      </w:pPr>
-      <w:r>
-        <w:rPr>
-          <w:rFonts w:ascii="Times New Roman" w:hAnsi="Times New Roman" w:cs="Times New Roman"/>
-        </w:rPr>
-        <w:t>The Chain Rule of Conditional Probabilities</w:t>
-      </w:r>
-    </w:p>
-    <w:p>
-      <w:pPr>
-        <w:pStyle w:val="ListParagraph"/>
-        <w:numPr>
-          <w:ilvl w:val="0"/>
-          <w:numId w:val="1"/>
-        </w:numPr>
-        <w:rPr>
-          <w:rFonts w:ascii="Times New Roman" w:hAnsi="Times New Roman" w:cs="Times New Roman"/>
-        </w:rPr>
-      </w:pPr>
-      <w:r>
-        <w:rPr>
-          <w:rFonts w:ascii="Times New Roman" w:hAnsi="Times New Roman" w:cs="Times New Roman"/>
-        </w:rPr>
-        <w:t>Independence and Conditional Independence</w:t>
-      </w:r>
-    </w:p>
-    <w:p>
-      <w:pPr>
-        <w:pStyle w:val="ListParagraph"/>
-        <w:numPr>
-          <w:ilvl w:val="0"/>
-          <w:numId w:val="1"/>
-        </w:numPr>
-        <w:rPr>
-          <w:rFonts w:ascii="Times New Roman" w:hAnsi="Times New Roman" w:cs="Times New Roman"/>
-        </w:rPr>
-      </w:pPr>
-      <w:r>
-        <w:rPr>
-          <w:rFonts w:ascii="Times New Roman" w:hAnsi="Times New Roman" w:cs="Times New Roman"/>
-        </w:rPr>
-        <w:t>Expectation, Variance, and Covariance</w:t>
-      </w:r>
-    </w:p>
-    <w:p>
-      <w:pPr>
-        <w:pStyle w:val="ListParagraph"/>
-        <w:numPr>
-          <w:ilvl w:val="0"/>
-          <w:numId w:val="1"/>
-        </w:numPr>
-        <w:rPr>
-          <w:rFonts w:ascii="Times New Roman" w:hAnsi="Times New Roman" w:cs="Times New Roman"/>
-        </w:rPr>
-      </w:pPr>
-      <w:r>
-        <w:rPr>
-          <w:rFonts w:ascii="Times New Roman" w:hAnsi="Times New Roman" w:cs="Times New Roman"/>
-        </w:rPr>
-        <w:t>Common Probability Distributions</w:t>
-      </w:r>
-    </w:p>
-    <w:p>
-      <w:pPr>
-        <w:pStyle w:val="ListParagraph"/>
-        <w:numPr>
-          <w:ilvl w:val="1"/>
-          <w:numId w:val="1"/>
-        </w:numPr>
-        <w:rPr>
-          <w:rFonts w:ascii="Times New Roman" w:hAnsi="Times New Roman" w:cs="Times New Roman"/>
-        </w:rPr>
-      </w:pPr>
-      <w:r>
-        <w:rPr>
-          <w:rFonts w:ascii="Times New Roman" w:hAnsi="Times New Roman" w:cs="Times New Roman"/>
-        </w:rPr>
-        <w:t>Bernoulli Distribution</w:t>
-      </w:r>
-    </w:p>
-    <w:p>
-      <w:pPr>
-        <w:pStyle w:val="ListParagraph"/>
-        <w:numPr>
-          <w:ilvl w:val="1"/>
-          <w:numId w:val="1"/>
-        </w:numPr>
-        <w:rPr>
-          <w:rFonts w:ascii="Times New Roman" w:hAnsi="Times New Roman" w:cs="Times New Roman"/>
-        </w:rPr>
-      </w:pPr>
-      <w:r>
-        <w:rPr>
-          <w:rFonts w:ascii="Times New Roman" w:hAnsi="Times New Roman" w:cs="Times New Roman"/>
-        </w:rPr>
-        <w:t>Multinomial Distribution</w:t>
-      </w:r>
-    </w:p>
-    <w:p>
-      <w:pPr>
-        <w:pStyle w:val="ListParagraph"/>
-        <w:numPr>
-          <w:ilvl w:val="1"/>
-          <w:numId w:val="1"/>
-        </w:numPr>
-        <w:rPr>
-          <w:rFonts w:ascii="Times New Roman" w:hAnsi="Times New Roman" w:cs="Times New Roman"/>
-        </w:rPr>
-      </w:pPr>
-      <w:r>
-        <w:rPr>
-          <w:rFonts w:ascii="Times New Roman" w:hAnsi="Times New Roman" w:cs="Times New Roman"/>
-        </w:rPr>
-        <w:t>Gaussian Distribution</w:t>
-      </w:r>
-    </w:p>
-    <w:p>
-      <w:pPr>
-        <w:pStyle w:val="ListParagraph"/>
-        <w:numPr>
-          <w:ilvl w:val="1"/>
-          <w:numId w:val="1"/>
-        </w:numPr>
-        <w:rPr>
-          <w:rFonts w:ascii="Times New Roman" w:hAnsi="Times New Roman" w:cs="Times New Roman"/>
-        </w:rPr>
-      </w:pPr>
-      <w:r>
-        <w:rPr>
-          <w:rFonts w:ascii="Times New Roman" w:hAnsi="Times New Roman" w:cs="Times New Roman"/>
-        </w:rPr>
-        <w:t>Exponential and Laplace Distributions</w:t>
-      </w:r>
-    </w:p>
-    <w:p>
-      <w:pPr>
-        <w:pStyle w:val="ListParagraph"/>
-        <w:numPr>
-          <w:ilvl w:val="1"/>
-          <w:numId w:val="1"/>
-        </w:numPr>
-        <w:rPr>
-          <w:rFonts w:ascii="Times New Roman" w:hAnsi="Times New Roman" w:cs="Times New Roman"/>
-        </w:rPr>
-      </w:pPr>
-      <w:r>
-        <w:rPr>
-          <w:rFonts w:ascii="Times New Roman" w:hAnsi="Times New Roman" w:cs="Times New Roman"/>
-        </w:rPr>
-        <w:t>The Dirac Distribution and Empirical Distribution</w:t>
-      </w:r>
-    </w:p>
-    <w:p>
-      <w:pPr>
-        <w:pStyle w:val="ListParagraph"/>
-        <w:numPr>
-          <w:ilvl w:val="1"/>
-          <w:numId w:val="1"/>
-        </w:numPr>
-        <w:rPr>
-          <w:rFonts w:ascii="Times New Roman" w:hAnsi="Times New Roman" w:cs="Times New Roman"/>
-        </w:rPr>
-      </w:pPr>
-      <w:r>
-        <w:rPr>
-          <w:rFonts w:ascii="Times New Roman" w:hAnsi="Times New Roman" w:cs="Times New Roman"/>
-        </w:rPr>
-        <w:t>Mixture of Distributions</w:t>
-      </w:r>
-    </w:p>
-    <w:p>
-      <w:pPr>
-        <w:pStyle w:val="ListParagraph"/>
-        <w:numPr>
-          <w:ilvl w:val="0"/>
-          <w:numId w:val="1"/>
-        </w:numPr>
-        <w:rPr>
-          <w:rFonts w:ascii="Times New Roman" w:hAnsi="Times New Roman" w:cs="Times New Roman"/>
-        </w:rPr>
-      </w:pPr>
-      <w:r>
-        <w:rPr>
-          <w:rFonts w:ascii="Times New Roman" w:hAnsi="Times New Roman" w:cs="Times New Roman"/>
-        </w:rPr>
-        <w:t>Useful Properties of Common Functions</w:t>
-      </w:r>
-    </w:p>
-    <w:p>
-      <w:pPr>
-        <w:pStyle w:val="ListParagraph"/>
-        <w:numPr>
-          <w:ilvl w:val="0"/>
-          <w:numId w:val="1"/>
-        </w:numPr>
-        <w:rPr>
-          <w:rFonts w:ascii="Times New Roman" w:hAnsi="Times New Roman" w:cs="Times New Roman"/>
-        </w:rPr>
-      </w:pPr>
-      <w:r>
-        <w:rPr>
-          <w:rFonts w:ascii="Times New Roman" w:hAnsi="Times New Roman" w:cs="Times New Roman"/>
-        </w:rPr>
-        <w:t>Bayes’ Rule</w:t>
-      </w:r>
-    </w:p>
-    <w:p>
-      <w:pPr>
-        <w:pStyle w:val="ListParagraph"/>
-        <w:numPr>
-          <w:ilvl w:val="0"/>
-          <w:numId w:val="1"/>
-        </w:numPr>
-        <w:rPr>
-          <w:rFonts w:ascii="Times New Roman" w:hAnsi="Times New Roman" w:cs="Times New Roman"/>
-        </w:rPr>
-      </w:pPr>
-      <w:r>
-        <w:rPr>
-          <w:rFonts w:ascii="Times New Roman" w:hAnsi="Times New Roman" w:cs="Times New Roman"/>
-        </w:rPr>
-        <w:t>Technical Details of Continuous Variables</w:t>
-      </w:r>
-    </w:p>
-    <w:p>
-      <w:pPr>
-        <w:pStyle w:val="ListParagraph"/>
-        <w:numPr>
-          <w:ilvl w:val="0"/>
-          <w:numId w:val="1"/>
-        </w:numPr>
-        <w:rPr>
-          <w:rFonts w:ascii="Times New Roman" w:hAnsi="Times New Roman" w:cs="Times New Roman"/>
-        </w:rPr>
-      </w:pPr>
-      <w:r>
-        <w:rPr>
-          <w:rFonts w:ascii="Times New Roman" w:hAnsi="Times New Roman" w:cs="Times New Roman"/>
-        </w:rPr>
-        <w:t>Information Theory</w:t>
-      </w:r>
-    </w:p>
-    <w:p>
-      <w:pPr>
-        <w:pStyle w:val="ListParagraph"/>
-        <w:numPr>
-          <w:ilvl w:val="0"/>
-          <w:numId w:val="1"/>
-        </w:numPr>
-        <w:rPr>
-          <w:rFonts w:ascii="Times New Roman" w:hAnsi="Times New Roman" w:cs="Times New Roman"/>
-        </w:rPr>
-      </w:pPr>
-      <w:r>
-        <w:rPr>
-          <w:rFonts w:ascii="Times New Roman" w:hAnsi="Times New Roman" w:cs="Times New Roman"/>
-        </w:rPr>
-        <w:t>Structured Probabilistic Models</w:t>
-      </w:r>
-    </w:p>
-    <w:p>
-      <w:pPr>
-        <w:rPr>
-          <w:rFonts w:ascii="Times New Roman" w:hAnsi="Times New Roman" w:cs="Times New Roman"/>
-        </w:rPr>
-      </w:pPr>
-    </w:p>
-    <w:p>
-      <w:pPr>
-        <w:rPr>
-          <w:rFonts w:ascii="Times New Roman" w:hAnsi="Times New Roman" w:cs="Times New Roman"/>
-          <w:b/>
-        </w:rPr>
-      </w:pPr>
-      <w:r>
-        <w:rPr>
-          <w:rFonts w:ascii="Times New Roman" w:hAnsi="Times New Roman" w:cs="Times New Roman"/>
-          <w:b/>
-        </w:rPr>
-        <w:t>Important terms:</w:t>
-      </w:r>
-    </w:p>
-    <w:p>
-      <w:pPr>
-        <w:pStyle w:val="ListParagraph"/>
-        <w:numPr>
-          <w:ilvl w:val="0"/>
           <w:numId w:val="3"/>
         </w:numPr>
         <w:rPr>
           <w:rFonts w:ascii="Times New Roman" w:hAnsi="Times New Roman" w:cs="Times New Roman"/>
         </w:rPr>
       </w:pPr>
-      <w:r>
-        <w:rPr>
-          <w:rFonts w:ascii="Times New Roman" w:hAnsi="Times New Roman" w:cs="Times New Roman"/>
-        </w:rPr>
-        <w:t>Probability</w:t>
-      </w:r>
-    </w:p>
-    <w:p>
-      <w:pPr>
-        <w:pStyle w:val="ListParagraph"/>
-        <w:numPr>
-          <w:ilvl w:val="0"/>
-          <w:numId w:val="3"/>
-        </w:numPr>
-        <w:rPr>
-          <w:rFonts w:ascii="Times New Roman" w:hAnsi="Times New Roman" w:cs="Times New Roman"/>
-        </w:rPr>
-      </w:pPr>
-      <w:r>
-        <w:rPr>
-          <w:rFonts w:ascii="Times New Roman" w:hAnsi="Times New Roman" w:cs="Times New Roman"/>
-        </w:rPr>
-        <w:t>Degree of Belief</w:t>
-      </w:r>
-    </w:p>
-    <w:p>
-      <w:pPr>
-        <w:pStyle w:val="ListParagraph"/>
-        <w:numPr>
-          <w:ilvl w:val="0"/>
-          <w:numId w:val="3"/>
-        </w:numPr>
-        <w:rPr>
-          <w:rFonts w:ascii="Times New Roman" w:hAnsi="Times New Roman" w:cs="Times New Roman"/>
-        </w:rPr>
-      </w:pPr>
-      <w:r>
-        <w:rPr>
-          <w:rFonts w:ascii="Times New Roman" w:hAnsi="Times New Roman" w:cs="Times New Roman"/>
-        </w:rPr>
-        <w:t xml:space="preserve">Frequentist </w:t>
-      </w:r>
-      <w:proofErr w:type="spellStart"/>
-      <w:r>
-        <w:rPr>
-          <w:rFonts w:ascii="Times New Roman" w:hAnsi="Times New Roman" w:cs="Times New Roman"/>
-        </w:rPr>
-        <w:t>prob</w:t>
-      </w:r>
-      <w:proofErr w:type="spellEnd"/>
-    </w:p>
-    <w:p>
-      <w:pPr>
-        <w:pStyle w:val="ListParagraph"/>
-        <w:numPr>
-          <w:ilvl w:val="0"/>
-          <w:numId w:val="3"/>
-        </w:numPr>
-        <w:rPr>
-          <w:rFonts w:ascii="Times New Roman" w:hAnsi="Times New Roman" w:cs="Times New Roman"/>
-        </w:rPr>
-      </w:pPr>
-      <w:r>
-        <w:rPr>
-          <w:rFonts w:ascii="Times New Roman" w:hAnsi="Times New Roman" w:cs="Times New Roman"/>
-        </w:rPr>
-        <w:t xml:space="preserve">Bayesian </w:t>
-      </w:r>
-      <w:proofErr w:type="spellStart"/>
-      <w:r>
-        <w:rPr>
-          <w:rFonts w:ascii="Times New Roman" w:hAnsi="Times New Roman" w:cs="Times New Roman"/>
-        </w:rPr>
-        <w:t>prob</w:t>
-      </w:r>
-      <w:proofErr w:type="spellEnd"/>
-    </w:p>
-    <w:p>
-      <w:pPr>
-        <w:pStyle w:val="ListParagraph"/>
-        <w:numPr>
-          <w:ilvl w:val="0"/>
-          <w:numId w:val="3"/>
-        </w:numPr>
-        <w:rPr>
-          <w:rFonts w:ascii="Times New Roman" w:hAnsi="Times New Roman" w:cs="Times New Roman"/>
-        </w:rPr>
-      </w:pPr>
-      <w:r>
-        <w:rPr>
-          <w:rFonts w:ascii="Times New Roman" w:hAnsi="Times New Roman" w:cs="Times New Roman"/>
-        </w:rPr>
-        <w:t>Random Variable</w:t>
-      </w:r>
+      <w:hyperlink w:anchor="PDF" w:history="1">
+        <w:r>
+          <w:rPr>
+            <w:rStyle w:val="Hyperlink"/>
+            <w:rFonts w:ascii="Times New Roman" w:hAnsi="Times New Roman" w:cs="Times New Roman"/>
+          </w:rPr>
+          <w:t>Probability Density Function</w:t>
+        </w:r>
+      </w:hyperlink>
     </w:p>
     <w:p>
       <w:pPr>
@@ -687,11 +766,8 @@
           <w:b/>
           <w:color w:val="auto"/>
         </w:rPr>
-        <w:lastRenderedPageBreak/>
         <w:t>Why Probability?</w:t>
       </w:r>
-      <w:bookmarkStart w:id="1" w:name="_GoBack"/>
-      <w:bookmarkEnd w:id="1"/>
     </w:p>
     <w:p>
       <w:pPr>
@@ -718,20 +794,20 @@
         </w:rPr>
         <w:t xml:space="preserve">and </w:t>
       </w:r>
-      <w:commentRangeStart w:id="2"/>
+      <w:commentRangeStart w:id="1"/>
       <w:r>
         <w:rPr>
           <w:rFonts w:ascii="Times New Roman" w:hAnsi="Times New Roman" w:cs="Times New Roman"/>
         </w:rPr>
         <w:t xml:space="preserve">stochastic </w:t>
       </w:r>
-      <w:commentRangeEnd w:id="2"/>
+      <w:commentRangeEnd w:id="1"/>
       <w:r>
         <w:rPr>
           <w:rStyle w:val="CommentReference"/>
           <w:rFonts w:ascii="Times New Roman" w:hAnsi="Times New Roman" w:cs="Times New Roman"/>
         </w:rPr>
-        <w:commentReference w:id="2"/>
+        <w:commentReference w:id="1"/>
       </w:r>
       <w:r>
         <w:rPr>
@@ -756,7 +832,13 @@
         <w:rPr>
           <w:rFonts w:ascii="Times New Roman" w:hAnsi="Times New Roman" w:cs="Times New Roman"/>
         </w:rPr>
-        <w:t>Three possibilities or uncertainty:</w:t>
+        <w:t>Three possibilities of</w:t>
+      </w:r>
+      <w:r>
+        <w:rPr>
+          <w:rFonts w:ascii="Times New Roman" w:hAnsi="Times New Roman" w:cs="Times New Roman"/>
+        </w:rPr>
+        <w:t xml:space="preserve"> uncertainty:</w:t>
       </w:r>
     </w:p>
     <w:p>
@@ -879,29 +961,648 @@
         </w:rPr>
         <w:t xml:space="preserve">? Its more practical to be somewhat uncertain rather than much </w:t>
       </w:r>
-      <w:commentRangeStart w:id="3"/>
+      <w:commentRangeStart w:id="2"/>
       <w:r>
         <w:rPr>
           <w:rFonts w:ascii="Times New Roman" w:hAnsi="Times New Roman" w:cs="Times New Roman"/>
         </w:rPr>
         <w:t>complex</w:t>
       </w:r>
-      <w:commentRangeEnd w:id="3"/>
+      <w:commentRangeEnd w:id="2"/>
       <w:r>
         <w:rPr>
           <w:rStyle w:val="CommentReference"/>
           <w:rFonts w:ascii="Times New Roman" w:hAnsi="Times New Roman" w:cs="Times New Roman"/>
         </w:rPr>
-        <w:commentReference w:id="3"/>
-      </w:r>
-    </w:p>
-    <w:p>
-      <w:pPr>
+        <w:commentReference w:id="2"/>
+      </w:r>
+    </w:p>
+    <w:p>
+      <w:pPr>
+        <w:rPr>
+          <w:rFonts w:ascii="Times New Roman" w:hAnsi="Times New Roman" w:cs="Times New Roman"/>
+        </w:rPr>
+      </w:pPr>
+    </w:p>
+    <w:p>
+      <w:pPr>
+        <w:pStyle w:val="Heading2"/>
         <w:rPr>
           <w:rFonts w:ascii="Times New Roman" w:hAnsi="Times New Roman" w:cs="Times New Roman"/>
           <w:b/>
-        </w:rPr>
-      </w:pPr>
+          <w:color w:val="auto"/>
+        </w:rPr>
+      </w:pPr>
+      <w:bookmarkStart w:id="3" w:name="_Random_Variables"/>
+      <w:bookmarkEnd w:id="3"/>
+      <w:r>
+        <w:rPr>
+          <w:rFonts w:ascii="Times New Roman" w:hAnsi="Times New Roman" w:cs="Times New Roman"/>
+          <w:b/>
+          <w:color w:val="auto"/>
+        </w:rPr>
+        <w:t>Random Variables</w:t>
+      </w:r>
+    </w:p>
+    <w:p>
+      <w:pPr>
+        <w:rPr>
+          <w:rFonts w:ascii="Times New Roman" w:hAnsi="Times New Roman" w:cs="Times New Roman"/>
+          <w:b/>
+        </w:rPr>
+      </w:pPr>
+    </w:p>
+    <w:p>
+      <w:pPr>
+        <w:rPr>
+          <w:rFonts w:ascii="Times New Roman" w:hAnsi="Times New Roman" w:cs="Times New Roman"/>
+        </w:rPr>
+      </w:pPr>
+      <w:r>
+        <w:rPr>
+          <w:rFonts w:ascii="Times New Roman" w:hAnsi="Times New Roman" w:cs="Times New Roman"/>
+        </w:rPr>
+        <w:t>Random Variable: a variable that can have different possible values. Random means not able to be predicted.</w:t>
+      </w:r>
+    </w:p>
+    <w:p>
+      <w:pPr>
+        <w:rPr>
+          <w:rFonts w:ascii="Times New Roman" w:hAnsi="Times New Roman" w:cs="Times New Roman"/>
+        </w:rPr>
+      </w:pPr>
+    </w:p>
+    <w:p>
+      <w:pPr>
+        <w:rPr>
+          <w:rFonts w:ascii="Times New Roman" w:hAnsi="Times New Roman" w:cs="Times New Roman"/>
+        </w:rPr>
+      </w:pPr>
+      <w:r>
+        <w:rPr>
+          <w:rFonts w:ascii="Times New Roman" w:hAnsi="Times New Roman" w:cs="Times New Roman"/>
+        </w:rPr>
+        <w:t>Types of random variables:</w:t>
+      </w:r>
+    </w:p>
+    <w:p>
+      <w:pPr>
+        <w:pStyle w:val="ListParagraph"/>
+        <w:numPr>
+          <w:ilvl w:val="0"/>
+          <w:numId w:val="4"/>
+        </w:numPr>
+        <w:rPr>
+          <w:rFonts w:ascii="Times New Roman" w:hAnsi="Times New Roman" w:cs="Times New Roman"/>
+        </w:rPr>
+      </w:pPr>
+      <w:r>
+        <w:rPr>
+          <w:rFonts w:ascii="Times New Roman" w:hAnsi="Times New Roman" w:cs="Times New Roman"/>
+        </w:rPr>
+        <w:t>Continuous random variable</w:t>
+      </w:r>
+    </w:p>
+    <w:p>
+      <w:pPr>
+        <w:pStyle w:val="ListParagraph"/>
+        <w:numPr>
+          <w:ilvl w:val="0"/>
+          <w:numId w:val="4"/>
+        </w:numPr>
+        <w:rPr>
+          <w:rFonts w:ascii="Times New Roman" w:hAnsi="Times New Roman" w:cs="Times New Roman"/>
+        </w:rPr>
+      </w:pPr>
+      <w:r>
+        <w:rPr>
+          <w:rFonts w:ascii="Times New Roman" w:hAnsi="Times New Roman" w:cs="Times New Roman"/>
+        </w:rPr>
+        <w:t>Discrete random variable</w:t>
+      </w:r>
+    </w:p>
+    <w:p>
+      <w:pPr>
+        <w:rPr>
+          <w:rFonts w:ascii="Times New Roman" w:hAnsi="Times New Roman" w:cs="Times New Roman"/>
+        </w:rPr>
+      </w:pPr>
+    </w:p>
+    <w:p>
+      <w:pPr>
+        <w:pStyle w:val="Heading2"/>
+        <w:rPr>
+          <w:rFonts w:ascii="Times New Roman" w:hAnsi="Times New Roman" w:cs="Times New Roman"/>
+          <w:b/>
+          <w:color w:val="auto"/>
+        </w:rPr>
+      </w:pPr>
+      <w:bookmarkStart w:id="4" w:name="_Probability_Distributions"/>
+      <w:bookmarkEnd w:id="4"/>
+      <w:r>
+        <w:rPr>
+          <w:rFonts w:ascii="Times New Roman" w:hAnsi="Times New Roman" w:cs="Times New Roman"/>
+          <w:b/>
+          <w:color w:val="auto"/>
+        </w:rPr>
+        <w:t>Probability Distributions</w:t>
+      </w:r>
+    </w:p>
+    <w:p/>
+    <w:p>
+      <w:pPr>
+        <w:rPr>
+          <w:rFonts w:ascii="Times New Roman" w:hAnsi="Times New Roman" w:cs="Times New Roman"/>
+        </w:rPr>
+      </w:pPr>
+      <w:r>
+        <w:rPr>
+          <w:rFonts w:ascii="Times New Roman" w:hAnsi="Times New Roman" w:cs="Times New Roman"/>
+        </w:rPr>
+        <w:t>A random variable can take any possible state, but to quantify which state is it more likely to be in; we must use probability distributions. It can be for</w:t>
+      </w:r>
+    </w:p>
+    <w:p>
+      <w:pPr>
+        <w:pStyle w:val="ListParagraph"/>
+        <w:numPr>
+          <w:ilvl w:val="0"/>
+          <w:numId w:val="3"/>
+        </w:numPr>
+        <w:rPr>
+          <w:rFonts w:ascii="Times New Roman" w:hAnsi="Times New Roman" w:cs="Times New Roman"/>
+        </w:rPr>
+      </w:pPr>
+      <w:r>
+        <w:rPr>
+          <w:rFonts w:ascii="Times New Roman" w:hAnsi="Times New Roman" w:cs="Times New Roman"/>
+        </w:rPr>
+        <w:t xml:space="preserve">Discrete variables (described as </w:t>
+      </w:r>
+      <w:bookmarkStart w:id="5" w:name="PMF"/>
+      <w:r>
+        <w:rPr>
+          <w:rFonts w:ascii="Times New Roman" w:hAnsi="Times New Roman" w:cs="Times New Roman"/>
+        </w:rPr>
+        <w:t>probability mass function</w:t>
+      </w:r>
+      <w:bookmarkEnd w:id="5"/>
+      <w:r>
+        <w:rPr>
+          <w:rFonts w:ascii="Times New Roman" w:hAnsi="Times New Roman" w:cs="Times New Roman"/>
+        </w:rPr>
+        <w:t xml:space="preserve"> </w:t>
+      </w:r>
+      <w:r>
+        <w:rPr>
+          <w:rFonts w:ascii="Times New Roman" w:hAnsi="Times New Roman" w:cs="Times New Roman"/>
+          <w:i/>
+        </w:rPr>
+        <w:t>P</w:t>
+      </w:r>
+      <w:r>
+        <w:rPr>
+          <w:rFonts w:ascii="Times New Roman" w:hAnsi="Times New Roman" w:cs="Times New Roman"/>
+        </w:rPr>
+        <w:t xml:space="preserve"> </w:t>
+      </w:r>
+      <w:r>
+        <w:rPr>
+          <w:rFonts w:ascii="Times New Roman" w:hAnsi="Times New Roman" w:cs="Times New Roman"/>
+        </w:rPr>
+        <w:t>)</w:t>
+      </w:r>
+    </w:p>
+    <w:p>
+      <w:pPr>
+        <w:pStyle w:val="ListParagraph"/>
+        <w:numPr>
+          <w:ilvl w:val="0"/>
+          <w:numId w:val="3"/>
+        </w:numPr>
+        <w:rPr>
+          <w:rFonts w:ascii="Times New Roman" w:hAnsi="Times New Roman" w:cs="Times New Roman"/>
+        </w:rPr>
+      </w:pPr>
+      <w:r>
+        <w:rPr>
+          <w:rFonts w:ascii="Times New Roman" w:hAnsi="Times New Roman" w:cs="Times New Roman"/>
+        </w:rPr>
+        <w:t xml:space="preserve">Continuous variables (described as </w:t>
+      </w:r>
+      <w:bookmarkStart w:id="6" w:name="PDF"/>
+      <w:r>
+        <w:rPr>
+          <w:rFonts w:ascii="Times New Roman" w:hAnsi="Times New Roman" w:cs="Times New Roman"/>
+        </w:rPr>
+        <w:t>probability density function</w:t>
+      </w:r>
+      <w:bookmarkEnd w:id="6"/>
+      <w:r>
+        <w:rPr>
+          <w:rFonts w:ascii="Times New Roman" w:hAnsi="Times New Roman" w:cs="Times New Roman"/>
+        </w:rPr>
+        <w:t xml:space="preserve"> </w:t>
+      </w:r>
+      <w:r>
+        <w:rPr>
+          <w:rFonts w:ascii="Times New Roman" w:hAnsi="Times New Roman" w:cs="Times New Roman"/>
+          <w:i/>
+        </w:rPr>
+        <w:t>p</w:t>
+      </w:r>
+      <w:r>
+        <w:rPr>
+          <w:rFonts w:ascii="Times New Roman" w:hAnsi="Times New Roman" w:cs="Times New Roman"/>
+        </w:rPr>
+        <w:t xml:space="preserve"> </w:t>
+      </w:r>
+      <w:r>
+        <w:rPr>
+          <w:rFonts w:ascii="Times New Roman" w:hAnsi="Times New Roman" w:cs="Times New Roman"/>
+        </w:rPr>
+        <w:t>)</w:t>
+      </w:r>
+    </w:p>
+    <w:p>
+      <w:pPr>
+        <w:rPr>
+          <w:rFonts w:ascii="Times New Roman" w:hAnsi="Times New Roman" w:cs="Times New Roman"/>
+        </w:rPr>
+      </w:pPr>
+    </w:p>
+    <w:p>
+      <w:pPr>
+        <w:pStyle w:val="Heading3"/>
+        <w:rPr>
+          <w:rFonts w:ascii="Times New Roman" w:hAnsi="Times New Roman" w:cs="Times New Roman"/>
+          <w:b/>
+          <w:color w:val="auto"/>
+        </w:rPr>
+      </w:pPr>
+      <w:bookmarkStart w:id="7" w:name="_Probability_Mass_Function"/>
+      <w:bookmarkEnd w:id="7"/>
+      <w:r>
+        <w:rPr>
+          <w:rFonts w:ascii="Times New Roman" w:hAnsi="Times New Roman" w:cs="Times New Roman"/>
+          <w:b/>
+          <w:color w:val="auto"/>
+        </w:rPr>
+        <w:t>Probability Mass Function</w:t>
+      </w:r>
+    </w:p>
+    <w:p/>
+    <w:p>
+      <w:pPr>
+        <w:rPr>
+          <w:rFonts w:ascii="Times New Roman" w:hAnsi="Times New Roman" w:cs="Times New Roman"/>
+        </w:rPr>
+      </w:pPr>
+      <w:r>
+        <w:rPr>
+          <w:rFonts w:ascii="Times New Roman" w:hAnsi="Times New Roman" w:cs="Times New Roman"/>
+          <w:i/>
+        </w:rPr>
+        <w:t>P(x</w:t>
+      </w:r>
+      <w:r>
+        <w:rPr>
+          <w:rFonts w:ascii="Times New Roman" w:hAnsi="Times New Roman" w:cs="Times New Roman"/>
+        </w:rPr>
+        <w:t xml:space="preserve"> = x</w:t>
+      </w:r>
+      <w:r>
+        <w:rPr>
+          <w:rFonts w:ascii="Times New Roman" w:hAnsi="Times New Roman" w:cs="Times New Roman"/>
+          <w:i/>
+        </w:rPr>
+        <w:t xml:space="preserve">) </w:t>
+      </w:r>
+      <w:r>
+        <w:rPr>
+          <w:rFonts w:ascii="Times New Roman" w:hAnsi="Times New Roman" w:cs="Times New Roman"/>
+        </w:rPr>
+        <w:t>where P is PMF over x</w:t>
+      </w:r>
+    </w:p>
+    <w:p>
+      <w:pPr>
+        <w:rPr>
+          <w:rFonts w:ascii="Times New Roman" w:eastAsiaTheme="minorEastAsia" w:hAnsi="Times New Roman" w:cs="Times New Roman"/>
+        </w:rPr>
+      </w:pPr>
+      <w:r>
+        <w:rPr>
+          <w:rFonts w:ascii="Times New Roman" w:eastAsiaTheme="minorEastAsia" w:hAnsi="Times New Roman" w:cs="Times New Roman"/>
+        </w:rPr>
+        <w:t>Properties of PMF:</w:t>
+      </w:r>
+    </w:p>
+    <w:p>
+      <w:pPr>
+        <w:pStyle w:val="ListParagraph"/>
+        <w:numPr>
+          <w:ilvl w:val="0"/>
+          <w:numId w:val="3"/>
+        </w:numPr>
+        <w:rPr>
+          <w:rFonts w:ascii="Times New Roman" w:hAnsi="Times New Roman" w:cs="Times New Roman"/>
+        </w:rPr>
+      </w:pPr>
+      <w:r>
+        <w:rPr>
+          <w:rFonts w:ascii="Times New Roman" w:hAnsi="Times New Roman" w:cs="Times New Roman"/>
+        </w:rPr>
+        <w:t xml:space="preserve">Domain of </w:t>
+      </w:r>
+      <m:oMath>
+        <m:r>
+          <w:rPr>
+            <w:rFonts w:ascii="Cambria Math" w:hAnsi="Cambria Math" w:cs="Times New Roman"/>
+          </w:rPr>
+          <m:t>P∈</m:t>
+        </m:r>
+      </m:oMath>
+      <w:r>
+        <w:rPr>
+          <w:rFonts w:ascii="Times New Roman" w:hAnsi="Times New Roman" w:cs="Times New Roman"/>
+        </w:rPr>
+        <w:t xml:space="preserve"> {possible values of </w:t>
+      </w:r>
+      <w:r>
+        <w:rPr>
+          <w:rFonts w:ascii="Times New Roman" w:hAnsi="Times New Roman" w:cs="Times New Roman"/>
+          <w:i/>
+        </w:rPr>
+        <w:t>x</w:t>
+      </w:r>
+      <w:r>
+        <w:rPr>
+          <w:rFonts w:ascii="Times New Roman" w:hAnsi="Times New Roman" w:cs="Times New Roman"/>
+        </w:rPr>
+        <w:t>}</w:t>
+      </w:r>
+    </w:p>
+    <w:p>
+      <w:pPr>
+        <w:pStyle w:val="ListParagraph"/>
+        <w:numPr>
+          <w:ilvl w:val="0"/>
+          <w:numId w:val="3"/>
+        </w:numPr>
+        <w:rPr>
+          <w:rFonts w:ascii="Times New Roman" w:hAnsi="Times New Roman" w:cs="Times New Roman"/>
+        </w:rPr>
+      </w:pPr>
+      <m:oMath>
+        <m:r>
+          <w:rPr>
+            <w:rFonts w:ascii="Cambria Math" w:hAnsi="Cambria Math" w:cs="Times New Roman"/>
+          </w:rPr>
+          <m:t>∀x∈</m:t>
+        </m:r>
+        <m:r>
+          <m:rPr>
+            <m:nor/>
+          </m:rPr>
+          <w:rPr>
+            <w:rFonts w:ascii="Times New Roman" w:hAnsi="Times New Roman" w:cs="Times New Roman"/>
+          </w:rPr>
+          <m:t xml:space="preserve">x, </m:t>
+        </m:r>
+        <m:r>
+          <w:rPr>
+            <w:rFonts w:ascii="Cambria Math" w:hAnsi="Cambria Math" w:cs="Times New Roman"/>
+          </w:rPr>
+          <m:t>0 ≤P(x)≤1</m:t>
+        </m:r>
+      </m:oMath>
+    </w:p>
+    <w:p>
+      <w:pPr>
+        <w:pStyle w:val="ListParagraph"/>
+        <w:numPr>
+          <w:ilvl w:val="0"/>
+          <w:numId w:val="3"/>
+        </w:numPr>
+        <w:rPr>
+          <w:rFonts w:ascii="Times New Roman" w:hAnsi="Times New Roman" w:cs="Times New Roman"/>
+        </w:rPr>
+      </w:pPr>
+      <m:oMath>
+        <m:sSub>
+          <m:sSubPr>
+            <m:ctrlPr>
+              <w:rPr>
+                <w:rFonts w:ascii="Cambria Math" w:hAnsi="Cambria Math" w:cs="Times New Roman"/>
+                <w:i/>
+              </w:rPr>
+            </m:ctrlPr>
+          </m:sSubPr>
+          <m:e>
+            <m:r>
+              <w:rPr>
+                <w:rFonts w:ascii="Cambria Math" w:hAnsi="Cambria Math" w:cs="Times New Roman"/>
+              </w:rPr>
+              <m:t>∑</m:t>
+            </m:r>
+          </m:e>
+          <m:sub>
+            <m:r>
+              <w:rPr>
+                <w:rFonts w:ascii="Cambria Math" w:hAnsi="Cambria Math" w:cs="Times New Roman"/>
+              </w:rPr>
+              <m:t>x∈</m:t>
+            </m:r>
+            <m:r>
+              <m:rPr>
+                <m:nor/>
+              </m:rPr>
+              <w:rPr>
+                <w:rFonts w:ascii="Times New Roman" w:hAnsi="Times New Roman" w:cs="Times New Roman"/>
+              </w:rPr>
+              <m:t>x</m:t>
+            </m:r>
+          </m:sub>
+        </m:sSub>
+        <m:r>
+          <w:rPr>
+            <w:rFonts w:ascii="Cambria Math" w:eastAsiaTheme="minorEastAsia" w:hAnsi="Cambria Math" w:cs="Times New Roman"/>
+          </w:rPr>
+          <m:t>P(x)=</m:t>
+        </m:r>
+        <m:r>
+          <m:rPr>
+            <m:sty m:val="p"/>
+          </m:rPr>
+          <w:rPr>
+            <w:rStyle w:val="CommentReference"/>
+            <w:rFonts w:ascii="Cambria Math" w:hAnsi="Cambria Math" w:cs="Times New Roman"/>
+          </w:rPr>
+          <w:commentReference w:id="8"/>
+        </m:r>
+        <m:r>
+          <w:rPr>
+            <w:rFonts w:ascii="Cambria Math" w:eastAsiaTheme="minorEastAsia" w:hAnsi="Cambria Math" w:cs="Times New Roman"/>
+          </w:rPr>
+          <m:t>1</m:t>
+        </m:r>
+      </m:oMath>
+    </w:p>
+    <w:p>
+      <w:pPr>
+        <w:rPr>
+          <w:rFonts w:ascii="Times New Roman" w:hAnsi="Times New Roman" w:cs="Times New Roman"/>
+        </w:rPr>
+      </w:pPr>
+    </w:p>
+    <w:p>
+      <w:pPr>
+        <w:rPr>
+          <w:rFonts w:ascii="Times New Roman" w:eastAsiaTheme="minorEastAsia" w:hAnsi="Times New Roman" w:cs="Times New Roman"/>
+        </w:rPr>
+      </w:pPr>
+      <w:r>
+        <w:rPr>
+          <w:rFonts w:ascii="Times New Roman" w:hAnsi="Times New Roman" w:cs="Times New Roman"/>
+        </w:rPr>
+        <w:lastRenderedPageBreak/>
+        <w:t xml:space="preserve">A special kind of PMF is </w:t>
+      </w:r>
+      <w:r>
+        <w:rPr>
+          <w:rFonts w:ascii="Times New Roman" w:hAnsi="Times New Roman" w:cs="Times New Roman"/>
+          <w:b/>
+        </w:rPr>
+        <w:t xml:space="preserve">joint probability distribution, </w:t>
+      </w:r>
+      <w:r>
+        <w:rPr>
+          <w:rFonts w:ascii="Times New Roman" w:hAnsi="Times New Roman" w:cs="Times New Roman"/>
+        </w:rPr>
+        <w:t xml:space="preserve">which models many variables at the same time. For </w:t>
+      </w:r>
+      <w:proofErr w:type="spellStart"/>
+      <w:r>
+        <w:rPr>
+          <w:rFonts w:ascii="Times New Roman" w:hAnsi="Times New Roman" w:cs="Times New Roman"/>
+        </w:rPr>
+        <w:t>eg</w:t>
+      </w:r>
+      <w:proofErr w:type="spellEnd"/>
+      <w:r>
+        <w:rPr>
+          <w:rFonts w:ascii="Times New Roman" w:hAnsi="Times New Roman" w:cs="Times New Roman"/>
+        </w:rPr>
+        <w:t xml:space="preserve">. </w:t>
+      </w:r>
+      <m:oMath>
+        <m:r>
+          <w:rPr>
+            <w:rFonts w:ascii="Cambria Math" w:hAnsi="Cambria Math" w:cs="Times New Roman"/>
+          </w:rPr>
+          <m:t>P(</m:t>
+        </m:r>
+        <m:r>
+          <m:rPr>
+            <m:nor/>
+          </m:rPr>
+          <w:rPr>
+            <w:rFonts w:ascii="Times New Roman" w:hAnsi="Times New Roman" w:cs="Times New Roman"/>
+          </w:rPr>
+          <m:t>x</m:t>
+        </m:r>
+        <m:r>
+          <w:rPr>
+            <w:rFonts w:ascii="Cambria Math" w:hAnsi="Cambria Math" w:cs="Times New Roman"/>
+          </w:rPr>
+          <m:t xml:space="preserve"> = x, </m:t>
+        </m:r>
+        <m:r>
+          <m:rPr>
+            <m:nor/>
+          </m:rPr>
+          <w:rPr>
+            <w:rFonts w:ascii="Times New Roman" w:hAnsi="Times New Roman" w:cs="Times New Roman"/>
+          </w:rPr>
+          <m:t>y</m:t>
+        </m:r>
+        <m:r>
+          <w:rPr>
+            <w:rFonts w:ascii="Cambria Math" w:hAnsi="Cambria Math" w:cs="Times New Roman"/>
+          </w:rPr>
+          <m:t xml:space="preserve"> = y)</m:t>
+        </m:r>
+      </m:oMath>
+      <w:r>
+        <w:rPr>
+          <w:rFonts w:ascii="Times New Roman" w:eastAsiaTheme="minorEastAsia" w:hAnsi="Times New Roman" w:cs="Times New Roman"/>
+        </w:rPr>
+        <w:t xml:space="preserve"> denotes the probability that x = </w:t>
+      </w:r>
+      <w:r>
+        <w:rPr>
+          <w:rFonts w:ascii="Times New Roman" w:eastAsiaTheme="minorEastAsia" w:hAnsi="Times New Roman" w:cs="Times New Roman"/>
+          <w:i/>
+        </w:rPr>
+        <w:t>x</w:t>
+      </w:r>
+      <w:r>
+        <w:rPr>
+          <w:rFonts w:ascii="Times New Roman" w:eastAsiaTheme="minorEastAsia" w:hAnsi="Times New Roman" w:cs="Times New Roman"/>
+        </w:rPr>
+        <w:t xml:space="preserve"> and y = </w:t>
+      </w:r>
+      <w:r>
+        <w:rPr>
+          <w:rFonts w:ascii="Times New Roman" w:eastAsiaTheme="minorEastAsia" w:hAnsi="Times New Roman" w:cs="Times New Roman"/>
+          <w:i/>
+        </w:rPr>
+        <w:t>y</w:t>
+      </w:r>
+      <w:r>
+        <w:rPr>
+          <w:rFonts w:ascii="Times New Roman" w:eastAsiaTheme="minorEastAsia" w:hAnsi="Times New Roman" w:cs="Times New Roman"/>
+        </w:rPr>
+        <w:t xml:space="preserve"> simultaneously. </w:t>
+      </w:r>
+    </w:p>
+    <w:p>
+      <w:pPr>
+        <w:rPr>
+          <w:rFonts w:ascii="Times New Roman" w:hAnsi="Times New Roman" w:cs="Times New Roman"/>
+        </w:rPr>
+      </w:pPr>
+    </w:p>
+    <w:p>
+      <w:pPr>
+        <w:pStyle w:val="Heading3"/>
+        <w:rPr>
+          <w:rFonts w:ascii="Times New Roman" w:hAnsi="Times New Roman" w:cs="Times New Roman"/>
+          <w:b/>
+          <w:color w:val="auto"/>
+        </w:rPr>
+      </w:pPr>
+      <w:bookmarkStart w:id="9" w:name="_Probability_Density_Function"/>
+      <w:bookmarkEnd w:id="9"/>
+      <w:r>
+        <w:rPr>
+          <w:rFonts w:ascii="Times New Roman" w:hAnsi="Times New Roman" w:cs="Times New Roman"/>
+          <w:b/>
+          <w:color w:val="auto"/>
+        </w:rPr>
+        <w:t>Probability Density Function</w:t>
+      </w:r>
+    </w:p>
+    <w:p/>
+    <w:p>
+      <w:pPr>
+        <w:rPr>
+          <w:rFonts w:ascii="Times New Roman" w:hAnsi="Times New Roman" w:cs="Times New Roman"/>
+        </w:rPr>
+      </w:pPr>
+      <w:bookmarkStart w:id="10" w:name="_GoBack"/>
+      <w:bookmarkEnd w:id="10"/>
     </w:p>
     <w:sectPr>
       <w:pgSz w:w="11906" w:h="16838"/>
@@ -915,7 +1616,7 @@
 
 <file path=word/comments.xml><?xml version="1.0" encoding="utf-8"?>
 <w:comments xmlns:wpc="http://schemas.microsoft.com/office/word/2010/wordprocessingCanvas" xmlns:cx="http://schemas.microsoft.com/office/drawing/2014/chartex" xmlns:cx1="http://schemas.microsoft.com/office/drawing/2015/9/8/chartex" xmlns:cx2="http://schemas.microsoft.com/office/drawing/2015/10/21/chartex" xmlns:cx3="http://schemas.microsoft.com/office/drawing/2016/5/9/chartex" xmlns:cx4="http://schemas.microsoft.com/office/drawing/2016/5/10/chartex" xmlns:cx5="http://schemas.microsoft.com/office/drawing/2016/5/11/chartex" xmlns:mc="http://schemas.openxmlformats.org/markup-compatibility/2006" xmlns:o="urn:schemas-microsoft-com:office:office" xmlns:r="http://schemas.openxmlformats.org/officeDocument/2006/relationships" xmlns:m="http://schemas.openxmlformats.org/officeDocument/2006/math" xmlns:v="urn:schemas-microsoft-com:vml" xmlns:wp14="http://schemas.microsoft.com/office/word/2010/wordprocessingDrawing" xmlns:wp="http://schemas.openxmlformats.org/drawingml/2006/wordprocessingDrawing" xmlns:w10="urn:schemas-microsoft-com:office:word" xmlns:w="http://schemas.openxmlformats.org/wordprocessingml/2006/main" xmlns:w14="http://schemas.microsoft.com/office/word/2010/wordml" xmlns:w15="http://schemas.microsoft.com/office/word/2012/wordml" xmlns:w16se="http://schemas.microsoft.com/office/word/2015/wordml/symex" xmlns:wpg="http://schemas.microsoft.com/office/word/2010/wordprocessingGroup" xmlns:wpi="http://schemas.microsoft.com/office/word/2010/wordprocessingInk" xmlns:wne="http://schemas.microsoft.com/office/word/2006/wordml" xmlns:wps="http://schemas.microsoft.com/office/word/2010/wordprocessingShape" mc:Ignorable="w14 w15 w16se wp14">
-  <w:comment w:id="2" w:author="Faizan shaikh" w:date="2017-02-01T18:37:00Z" w:initials="Fs">
+  <w:comment w:id="1" w:author="Faizan shaikh" w:date="2017-02-01T18:37:00Z" w:initials="Fs">
     <w:p>
       <w:pPr>
         <w:pStyle w:val="CommentText"/>
@@ -931,7 +1632,7 @@
       </w:r>
     </w:p>
   </w:comment>
-  <w:comment w:id="3" w:author="Faizan shaikh" w:date="2017-02-01T19:05:00Z" w:initials="Fs">
+  <w:comment w:id="2" w:author="Faizan shaikh" w:date="2017-02-01T19:05:00Z" w:initials="Fs">
     <w:p>
       <w:pPr>
         <w:pStyle w:val="CommentText"/>
@@ -944,6 +1645,22 @@
       </w:r>
       <w:r>
         <w:t>Example: “Many birds fly”</w:t>
+      </w:r>
+    </w:p>
+  </w:comment>
+  <w:comment w:id="8" w:author="Faizan shaikh" w:date="2017-02-03T17:43:00Z" w:initials="Fs">
+    <w:p>
+      <w:pPr>
+        <w:pStyle w:val="CommentText"/>
+      </w:pPr>
+      <w:r>
+        <w:rPr>
+          <w:rStyle w:val="CommentReference"/>
+        </w:rPr>
+        <w:annotationRef/>
+      </w:r>
+      <w:r>
+        <w:t>This property is called “normalized”</w:t>
       </w:r>
     </w:p>
   </w:comment>
@@ -954,6 +1671,7 @@
 <w15:commentsEx xmlns:wpc="http://schemas.microsoft.com/office/word/2010/wordprocessingCanvas" xmlns:cx="http://schemas.microsoft.com/office/drawing/2014/chartex" xmlns:cx1="http://schemas.microsoft.com/office/drawing/2015/9/8/chartex" xmlns:cx2="http://schemas.microsoft.com/office/drawing/2015/10/21/chartex" xmlns:cx3="http://schemas.microsoft.com/office/drawing/2016/5/9/chartex" xmlns:cx4="http://schemas.microsoft.com/office/drawing/2016/5/10/chartex" xmlns:cx5="http://schemas.microsoft.com/office/drawing/2016/5/11/chartex" xmlns:mc="http://schemas.openxmlformats.org/markup-compatibility/2006" xmlns:o="urn:schemas-microsoft-com:office:office" xmlns:r="http://schemas.openxmlformats.org/officeDocument/2006/relationships" xmlns:m="http://schemas.openxmlformats.org/officeDocument/2006/math" xmlns:v="urn:schemas-microsoft-com:vml" xmlns:wp14="http://schemas.microsoft.com/office/word/2010/wordprocessingDrawing" xmlns:wp="http://schemas.openxmlformats.org/drawingml/2006/wordprocessingDrawing" xmlns:w10="urn:schemas-microsoft-com:office:word" xmlns:w="http://schemas.openxmlformats.org/wordprocessingml/2006/main" xmlns:w14="http://schemas.microsoft.com/office/word/2010/wordml" xmlns:w15="http://schemas.microsoft.com/office/word/2012/wordml" xmlns:w16se="http://schemas.microsoft.com/office/word/2015/wordml/symex" xmlns:wpg="http://schemas.microsoft.com/office/word/2010/wordprocessingGroup" xmlns:wpi="http://schemas.microsoft.com/office/word/2010/wordprocessingInk" xmlns:wne="http://schemas.microsoft.com/office/word/2006/wordml" xmlns:wps="http://schemas.microsoft.com/office/word/2010/wordprocessingShape" mc:Ignorable="w14 w15 w16se wp14">
   <w15:commentEx w15:paraId="420BD45F" w15:done="0"/>
   <w15:commentEx w15:paraId="5ADF18ED" w15:done="0"/>
+  <w15:commentEx w15:paraId="1FAEF6EC" w15:done="0"/>
 </w15:commentsEx>
 </file>
 
@@ -1049,6 +1767,95 @@
     </w:lvl>
   </w:abstractNum>
   <w:abstractNum w:abstractNumId="1" w15:restartNumberingAfterBreak="0">
+    <w:nsid w:val="4058301D"/>
+    <w:multiLevelType w:val="hybridMultilevel"/>
+    <w:tmpl w:val="F6E2D7DE"/>
+    <w:lvl w:ilvl="0" w:tplc="7CC2A42E">
+      <w:start w:val="1"/>
+      <w:numFmt w:val="decimal"/>
+      <w:lvlText w:val="%1."/>
+      <w:lvlJc w:val="left"/>
+      <w:pPr>
+        <w:ind w:left="1080" w:hanging="360"/>
+      </w:pPr>
+      <w:rPr>
+        <w:rFonts w:hint="default"/>
+      </w:rPr>
+    </w:lvl>
+    <w:lvl w:ilvl="1" w:tplc="40090019" w:tentative="1">
+      <w:start w:val="1"/>
+      <w:numFmt w:val="lowerLetter"/>
+      <w:lvlText w:val="%2."/>
+      <w:lvlJc w:val="left"/>
+      <w:pPr>
+        <w:ind w:left="1800" w:hanging="360"/>
+      </w:pPr>
+    </w:lvl>
+    <w:lvl w:ilvl="2" w:tplc="4009001B" w:tentative="1">
+      <w:start w:val="1"/>
+      <w:numFmt w:val="lowerRoman"/>
+      <w:lvlText w:val="%3."/>
+      <w:lvlJc w:val="right"/>
+      <w:pPr>
+        <w:ind w:left="2520" w:hanging="180"/>
+      </w:pPr>
+    </w:lvl>
+    <w:lvl w:ilvl="3" w:tplc="4009000F" w:tentative="1">
+      <w:start w:val="1"/>
+      <w:numFmt w:val="decimal"/>
+      <w:lvlText w:val="%4."/>
+      <w:lvlJc w:val="left"/>
+      <w:pPr>
+        <w:ind w:left="3240" w:hanging="360"/>
+      </w:pPr>
+    </w:lvl>
+    <w:lvl w:ilvl="4" w:tplc="40090019" w:tentative="1">
+      <w:start w:val="1"/>
+      <w:numFmt w:val="lowerLetter"/>
+      <w:lvlText w:val="%5."/>
+      <w:lvlJc w:val="left"/>
+      <w:pPr>
+        <w:ind w:left="3960" w:hanging="360"/>
+      </w:pPr>
+    </w:lvl>
+    <w:lvl w:ilvl="5" w:tplc="4009001B" w:tentative="1">
+      <w:start w:val="1"/>
+      <w:numFmt w:val="lowerRoman"/>
+      <w:lvlText w:val="%6."/>
+      <w:lvlJc w:val="right"/>
+      <w:pPr>
+        <w:ind w:left="4680" w:hanging="180"/>
+      </w:pPr>
+    </w:lvl>
+    <w:lvl w:ilvl="6" w:tplc="4009000F" w:tentative="1">
+      <w:start w:val="1"/>
+      <w:numFmt w:val="decimal"/>
+      <w:lvlText w:val="%7."/>
+      <w:lvlJc w:val="left"/>
+      <w:pPr>
+        <w:ind w:left="5400" w:hanging="360"/>
+      </w:pPr>
+    </w:lvl>
+    <w:lvl w:ilvl="7" w:tplc="40090019" w:tentative="1">
+      <w:start w:val="1"/>
+      <w:numFmt w:val="lowerLetter"/>
+      <w:lvlText w:val="%8."/>
+      <w:lvlJc w:val="left"/>
+      <w:pPr>
+        <w:ind w:left="6120" w:hanging="360"/>
+      </w:pPr>
+    </w:lvl>
+    <w:lvl w:ilvl="8" w:tplc="4009001B" w:tentative="1">
+      <w:start w:val="1"/>
+      <w:numFmt w:val="lowerRoman"/>
+      <w:lvlText w:val="%9."/>
+      <w:lvlJc w:val="right"/>
+      <w:pPr>
+        <w:ind w:left="6840" w:hanging="180"/>
+      </w:pPr>
+    </w:lvl>
+  </w:abstractNum>
+  <w:abstractNum w:abstractNumId="2" w15:restartNumberingAfterBreak="0">
     <w:nsid w:val="51975058"/>
     <w:multiLevelType w:val="hybridMultilevel"/>
     <w:tmpl w:val="9696939A"/>
@@ -1137,7 +1944,7 @@
       </w:pPr>
     </w:lvl>
   </w:abstractNum>
-  <w:abstractNum w:abstractNumId="2" w15:restartNumberingAfterBreak="0">
+  <w:abstractNum w:abstractNumId="3" w15:restartNumberingAfterBreak="0">
     <w:nsid w:val="656D5DEE"/>
     <w:multiLevelType w:val="hybridMultilevel"/>
     <w:tmpl w:val="2FB0E9BC"/>
@@ -1251,13 +2058,16 @@
     </w:lvl>
   </w:abstractNum>
   <w:num w:numId="1">
-    <w:abstractNumId w:val="1"/>
+    <w:abstractNumId w:val="2"/>
   </w:num>
   <w:num w:numId="2">
     <w:abstractNumId w:val="0"/>
   </w:num>
   <w:num w:numId="3">
-    <w:abstractNumId w:val="2"/>
+    <w:abstractNumId w:val="3"/>
+  </w:num>
+  <w:num w:numId="4">
+    <w:abstractNumId w:val="1"/>
   </w:num>
 </w:numbering>
 </file>
@@ -1710,6 +2520,28 @@
       <w:szCs w:val="26"/>
     </w:rPr>
   </w:style>
+  <w:style w:type="paragraph" w:styleId="Heading3">
+    <w:name w:val="heading 3"/>
+    <w:basedOn w:val="Normal"/>
+    <w:next w:val="Normal"/>
+    <w:link w:val="Heading3Char"/>
+    <w:uiPriority w:val="9"/>
+    <w:unhideWhenUsed/>
+    <w:qFormat/>
+    <w:rsid w:val="00A91059"/>
+    <w:pPr>
+      <w:keepNext/>
+      <w:keepLines/>
+      <w:spacing w:before="40" w:after="0"/>
+      <w:outlineLvl w:val="2"/>
+    </w:pPr>
+    <w:rPr>
+      <w:rFonts w:asciiTheme="majorHAnsi" w:eastAsiaTheme="majorEastAsia" w:hAnsiTheme="majorHAnsi" w:cstheme="majorBidi"/>
+      <w:color w:val="1F3763" w:themeColor="accent1" w:themeShade="7F"/>
+      <w:sz w:val="24"/>
+      <w:szCs w:val="24"/>
+    </w:rPr>
+  </w:style>
   <w:style w:type="character" w:default="1" w:styleId="DefaultParagraphFont">
     <w:name w:val="Default Paragraph Font"/>
     <w:uiPriority w:val="1"/>
@@ -1939,6 +2771,29 @@
       <w:rFonts w:ascii="Segoe UI" w:hAnsi="Segoe UI" w:cs="Segoe UI"/>
       <w:sz w:val="18"/>
       <w:szCs w:val="18"/>
+    </w:rPr>
+  </w:style>
+  <w:style w:type="character" w:styleId="PlaceholderText">
+    <w:name w:val="Placeholder Text"/>
+    <w:basedOn w:val="DefaultParagraphFont"/>
+    <w:uiPriority w:val="99"/>
+    <w:semiHidden/>
+    <w:rsid w:val="00D135E4"/>
+    <w:rPr>
+      <w:color w:val="808080"/>
+    </w:rPr>
+  </w:style>
+  <w:style w:type="character" w:customStyle="1" w:styleId="Heading3Char">
+    <w:name w:val="Heading 3 Char"/>
+    <w:basedOn w:val="DefaultParagraphFont"/>
+    <w:link w:val="Heading3"/>
+    <w:uiPriority w:val="9"/>
+    <w:rsid w:val="00A91059"/>
+    <w:rPr>
+      <w:rFonts w:asciiTheme="majorHAnsi" w:eastAsiaTheme="majorEastAsia" w:hAnsiTheme="majorHAnsi" w:cstheme="majorBidi"/>
+      <w:color w:val="1F3763" w:themeColor="accent1" w:themeShade="7F"/>
+      <w:sz w:val="24"/>
+      <w:szCs w:val="24"/>
     </w:rPr>
   </w:style>
 </w:styles>

</xml_diff>